<commit_message>
Added week 1 goals and schedule
</commit_message>
<xml_diff>
--- a/Capstone Weekly Project Summary.docx
+++ b/Capstone Weekly Project Summary.docx
@@ -171,7 +171,7 @@
                 <w:sz w:val="20"/>
                 <w:szCs w:val="20"/>
               </w:rPr>
-              <w:t>Simple bullets describing completed tasks go here</w:t>
+              <w:t>(goals)</w:t>
             </w:r>
           </w:p>
           <w:p>
@@ -191,177 +191,9 @@
                 <w:sz w:val="20"/>
                 <w:szCs w:val="20"/>
               </w:rPr>
-              <w:t>More tasks…</w:t>
-            </w:r>
-          </w:p>
-        </w:tc>
-      </w:tr>
-      <w:tr>
-        <w:tc>
-          <w:tcPr>
-            <w:tcW w:w="2448" w:type="dxa"/>
-          </w:tcPr>
-          <w:p>
-            <w:pPr>
-              <w:rPr>
-                <w:sz w:val="20"/>
-                <w:szCs w:val="20"/>
-              </w:rPr>
-            </w:pPr>
-            <w:r>
-              <w:rPr>
-                <w:sz w:val="20"/>
-                <w:szCs w:val="20"/>
-              </w:rPr>
-              <w:t>Comments</w:t>
-            </w:r>
-          </w:p>
-        </w:tc>
-        <w:tc>
-          <w:tcPr>
-            <w:tcW w:w="7380" w:type="dxa"/>
-          </w:tcPr>
-          <w:p>
-            <w:pPr>
-              <w:rPr>
-                <w:sz w:val="20"/>
-                <w:szCs w:val="20"/>
-              </w:rPr>
-            </w:pPr>
-            <w:r>
-              <w:rPr>
-                <w:sz w:val="20"/>
-                <w:szCs w:val="20"/>
-              </w:rPr>
-              <w:t xml:space="preserve">A sentence or two describing </w:t>
-            </w:r>
-            <w:r>
-              <w:rPr>
-                <w:sz w:val="20"/>
-                <w:szCs w:val="20"/>
-              </w:rPr>
-              <w:t xml:space="preserve">additional </w:t>
-            </w:r>
-            <w:r>
-              <w:rPr>
-                <w:sz w:val="20"/>
-                <w:szCs w:val="20"/>
-              </w:rPr>
-              <w:t>activities, success, setbacks</w:t>
-            </w:r>
-            <w:r>
-              <w:rPr>
-                <w:sz w:val="20"/>
-                <w:szCs w:val="20"/>
-              </w:rPr>
-              <w:t>, or learning</w:t>
-            </w:r>
-          </w:p>
-        </w:tc>
-      </w:tr>
-    </w:tbl>
-    <w:p>
-      <w:pPr>
-        <w:rPr>
-          <w:sz w:val="20"/>
-          <w:szCs w:val="20"/>
-        </w:rPr>
-      </w:pPr>
-      <w:bookmarkStart w:id="0" w:name="_GoBack"/>
-      <w:bookmarkEnd w:id="0"/>
-    </w:p>
-    <w:tbl>
-      <w:tblPr>
-        <w:tblStyle w:val="TableGrid"/>
-        <w:tblW w:w="9828" w:type="dxa"/>
-        <w:tblBorders>
-          <w:top w:val="single" w:sz="4" w:space="0" w:color="BFBFBF" w:themeColor="background1" w:themeShade="BF"/>
-          <w:left w:val="single" w:sz="4" w:space="0" w:color="BFBFBF" w:themeColor="background1" w:themeShade="BF"/>
-          <w:bottom w:val="single" w:sz="4" w:space="0" w:color="BFBFBF" w:themeColor="background1" w:themeShade="BF"/>
-          <w:right w:val="single" w:sz="4" w:space="0" w:color="BFBFBF" w:themeColor="background1" w:themeShade="BF"/>
-          <w:insideH w:val="single" w:sz="4" w:space="0" w:color="BFBFBF" w:themeColor="background1" w:themeShade="BF"/>
-          <w:insideV w:val="single" w:sz="4" w:space="0" w:color="BFBFBF" w:themeColor="background1" w:themeShade="BF"/>
-        </w:tblBorders>
-        <w:tblLook w:val="04A0" w:firstRow="1" w:lastRow="0" w:firstColumn="1" w:lastColumn="0" w:noHBand="0" w:noVBand="1"/>
-      </w:tblPr>
-      <w:tblGrid>
-        <w:gridCol w:w="2448"/>
-        <w:gridCol w:w="7380"/>
-      </w:tblGrid>
-      <w:tr>
-        <w:tc>
-          <w:tcPr>
-            <w:tcW w:w="2448" w:type="dxa"/>
-          </w:tcPr>
-          <w:p>
-            <w:pPr>
-              <w:rPr>
-                <w:sz w:val="20"/>
-                <w:szCs w:val="20"/>
-              </w:rPr>
-            </w:pPr>
-            <w:r>
-              <w:rPr>
-                <w:sz w:val="20"/>
-                <w:szCs w:val="20"/>
-              </w:rPr>
-              <w:t>Week 2</w:t>
-            </w:r>
-          </w:p>
-        </w:tc>
-        <w:tc>
-          <w:tcPr>
-            <w:tcW w:w="7380" w:type="dxa"/>
-          </w:tcPr>
-          <w:p>
-            <w:pPr>
-              <w:rPr>
-                <w:sz w:val="20"/>
-                <w:szCs w:val="20"/>
-              </w:rPr>
-            </w:pPr>
-            <w:r>
-              <w:rPr>
-                <w:sz w:val="20"/>
-                <w:szCs w:val="20"/>
-              </w:rPr>
-              <w:t xml:space="preserve">Project Status: </w:t>
-            </w:r>
-            <w:r>
-              <w:rPr>
-                <w:sz w:val="20"/>
-                <w:szCs w:val="20"/>
-              </w:rPr>
-              <w:t>(specify the project status assigned at our weekly meeting)</w:t>
-            </w:r>
-          </w:p>
-        </w:tc>
-      </w:tr>
-      <w:tr>
-        <w:tc>
-          <w:tcPr>
-            <w:tcW w:w="2448" w:type="dxa"/>
-          </w:tcPr>
-          <w:p>
-            <w:pPr>
-              <w:rPr>
-                <w:sz w:val="20"/>
-                <w:szCs w:val="20"/>
-              </w:rPr>
-            </w:pPr>
-            <w:r>
-              <w:rPr>
-                <w:sz w:val="20"/>
-                <w:szCs w:val="20"/>
-              </w:rPr>
-              <w:t>Tasks Completed/New  Functionality</w:t>
-            </w:r>
-          </w:p>
-        </w:tc>
-        <w:tc>
-          <w:tcPr>
-            <w:tcW w:w="7380" w:type="dxa"/>
-          </w:tcPr>
+              <w:t>Finish first iteration of quest system API in C#</w:t>
+            </w:r>
+          </w:p>
           <w:p>
             <w:pPr>
               <w:pStyle w:val="ListParagraph"/>
@@ -374,6 +206,35 @@
                 <w:szCs w:val="20"/>
               </w:rPr>
             </w:pPr>
+            <w:r>
+              <w:rPr>
+                <w:sz w:val="20"/>
+                <w:szCs w:val="20"/>
+              </w:rPr>
+              <w:t>API functional in console form for testing / demonstration</w:t>
+            </w:r>
+          </w:p>
+          <w:p>
+            <w:pPr>
+              <w:pStyle w:val="ListParagraph"/>
+              <w:numPr>
+                <w:ilvl w:val="0"/>
+                <w:numId w:val="1"/>
+              </w:numPr>
+              <w:rPr>
+                <w:sz w:val="20"/>
+                <w:szCs w:val="20"/>
+              </w:rPr>
+            </w:pPr>
+            <w:r>
+              <w:rPr>
+                <w:sz w:val="20"/>
+                <w:szCs w:val="20"/>
+              </w:rPr>
+              <w:t>Includes questing interface, nodes, objects, and events firing for changes in object status</w:t>
+            </w:r>
+            <w:bookmarkStart w:id="0" w:name="_GoBack"/>
+            <w:bookmarkEnd w:id="0"/>
           </w:p>
         </w:tc>
       </w:tr>
@@ -409,6 +270,34 @@
                 <w:szCs w:val="20"/>
               </w:rPr>
             </w:pPr>
+            <w:r>
+              <w:rPr>
+                <w:sz w:val="20"/>
+                <w:szCs w:val="20"/>
+              </w:rPr>
+              <w:t xml:space="preserve">A sentence or two describing </w:t>
+            </w:r>
+            <w:r>
+              <w:rPr>
+                <w:sz w:val="20"/>
+                <w:szCs w:val="20"/>
+              </w:rPr>
+              <w:t xml:space="preserve">additional </w:t>
+            </w:r>
+            <w:r>
+              <w:rPr>
+                <w:sz w:val="20"/>
+                <w:szCs w:val="20"/>
+              </w:rPr>
+              <w:t>activities, success, setbacks</w:t>
+            </w:r>
+            <w:r>
+              <w:rPr>
+                <w:sz w:val="20"/>
+                <w:szCs w:val="20"/>
+              </w:rPr>
+              <w:t>, or learning</w:t>
+            </w:r>
           </w:p>
         </w:tc>
       </w:tr>
@@ -456,7 +345,7 @@
                 <w:sz w:val="20"/>
                 <w:szCs w:val="20"/>
               </w:rPr>
-              <w:t>Week 3</w:t>
+              <w:t>Week 2</w:t>
             </w:r>
           </w:p>
         </w:tc>
@@ -477,6 +366,13 @@
                 <w:szCs w:val="20"/>
               </w:rPr>
               <w:t xml:space="preserve">Project Status: </w:t>
+            </w:r>
+            <w:r>
+              <w:rPr>
+                <w:sz w:val="20"/>
+                <w:szCs w:val="20"/>
+              </w:rPr>
+              <w:t>(specify the project status assigned at our weekly meeting)</w:t>
             </w:r>
           </w:p>
         </w:tc>
@@ -600,7 +496,7 @@
                 <w:sz w:val="20"/>
                 <w:szCs w:val="20"/>
               </w:rPr>
-              <w:t>Week 4</w:t>
+              <w:t>Week 3</w:t>
             </w:r>
           </w:p>
         </w:tc>
@@ -744,7 +640,7 @@
                 <w:sz w:val="20"/>
                 <w:szCs w:val="20"/>
               </w:rPr>
-              <w:t>Week 5</w:t>
+              <w:t>Week 4</w:t>
             </w:r>
           </w:p>
         </w:tc>
@@ -888,7 +784,7 @@
                 <w:sz w:val="20"/>
                 <w:szCs w:val="20"/>
               </w:rPr>
-              <w:t>Week 6</w:t>
+              <w:t>Week 5</w:t>
             </w:r>
           </w:p>
         </w:tc>
@@ -1032,7 +928,7 @@
                 <w:sz w:val="20"/>
                 <w:szCs w:val="20"/>
               </w:rPr>
-              <w:t>Week 7</w:t>
+              <w:t>Week 6</w:t>
             </w:r>
           </w:p>
         </w:tc>
@@ -1176,7 +1072,7 @@
                 <w:sz w:val="20"/>
                 <w:szCs w:val="20"/>
               </w:rPr>
-              <w:t>Week 8</w:t>
+              <w:t>Week 7</w:t>
             </w:r>
           </w:p>
         </w:tc>
@@ -1320,7 +1216,159 @@
                 <w:sz w:val="20"/>
                 <w:szCs w:val="20"/>
               </w:rPr>
+              <w:t>Week 8</w:t>
+            </w:r>
+          </w:p>
+        </w:tc>
+        <w:tc>
+          <w:tcPr>
+            <w:tcW w:w="7380" w:type="dxa"/>
+          </w:tcPr>
+          <w:p>
+            <w:pPr>
+              <w:rPr>
+                <w:sz w:val="20"/>
+                <w:szCs w:val="20"/>
+              </w:rPr>
+            </w:pPr>
+            <w:r>
+              <w:rPr>
+                <w:sz w:val="20"/>
+                <w:szCs w:val="20"/>
+              </w:rPr>
+              <w:t xml:space="preserve">Project Status: </w:t>
+            </w:r>
+          </w:p>
+        </w:tc>
+      </w:tr>
+      <w:tr>
+        <w:tc>
+          <w:tcPr>
+            <w:tcW w:w="2448" w:type="dxa"/>
+          </w:tcPr>
+          <w:p>
+            <w:pPr>
+              <w:rPr>
+                <w:sz w:val="20"/>
+                <w:szCs w:val="20"/>
+              </w:rPr>
+            </w:pPr>
+            <w:r>
+              <w:rPr>
+                <w:sz w:val="20"/>
+                <w:szCs w:val="20"/>
+              </w:rPr>
+              <w:t xml:space="preserve">Tasks Completed/New  </w:t>
+            </w:r>
+            <w:r>
+              <w:rPr>
+                <w:sz w:val="20"/>
+                <w:szCs w:val="20"/>
+              </w:rPr>
               <w:lastRenderedPageBreak/>
+              <w:t>Functionality</w:t>
+            </w:r>
+          </w:p>
+        </w:tc>
+        <w:tc>
+          <w:tcPr>
+            <w:tcW w:w="7380" w:type="dxa"/>
+          </w:tcPr>
+          <w:p>
+            <w:pPr>
+              <w:pStyle w:val="ListParagraph"/>
+              <w:numPr>
+                <w:ilvl w:val="0"/>
+                <w:numId w:val="1"/>
+              </w:numPr>
+              <w:rPr>
+                <w:sz w:val="20"/>
+                <w:szCs w:val="20"/>
+              </w:rPr>
+            </w:pPr>
+          </w:p>
+        </w:tc>
+      </w:tr>
+      <w:tr>
+        <w:tc>
+          <w:tcPr>
+            <w:tcW w:w="2448" w:type="dxa"/>
+          </w:tcPr>
+          <w:p>
+            <w:pPr>
+              <w:rPr>
+                <w:sz w:val="20"/>
+                <w:szCs w:val="20"/>
+              </w:rPr>
+            </w:pPr>
+            <w:r>
+              <w:rPr>
+                <w:sz w:val="20"/>
+                <w:szCs w:val="20"/>
+              </w:rPr>
+              <w:lastRenderedPageBreak/>
+              <w:t>Comments</w:t>
+            </w:r>
+          </w:p>
+        </w:tc>
+        <w:tc>
+          <w:tcPr>
+            <w:tcW w:w="7380" w:type="dxa"/>
+          </w:tcPr>
+          <w:p>
+            <w:pPr>
+              <w:rPr>
+                <w:sz w:val="20"/>
+                <w:szCs w:val="20"/>
+              </w:rPr>
+            </w:pPr>
+          </w:p>
+        </w:tc>
+      </w:tr>
+    </w:tbl>
+    <w:p>
+      <w:pPr>
+        <w:rPr>
+          <w:sz w:val="20"/>
+          <w:szCs w:val="20"/>
+        </w:rPr>
+      </w:pPr>
+    </w:p>
+    <w:tbl>
+      <w:tblPr>
+        <w:tblStyle w:val="TableGrid"/>
+        <w:tblW w:w="9828" w:type="dxa"/>
+        <w:tblBorders>
+          <w:top w:val="single" w:sz="4" w:space="0" w:color="BFBFBF" w:themeColor="background1" w:themeShade="BF"/>
+          <w:left w:val="single" w:sz="4" w:space="0" w:color="BFBFBF" w:themeColor="background1" w:themeShade="BF"/>
+          <w:bottom w:val="single" w:sz="4" w:space="0" w:color="BFBFBF" w:themeColor="background1" w:themeShade="BF"/>
+          <w:right w:val="single" w:sz="4" w:space="0" w:color="BFBFBF" w:themeColor="background1" w:themeShade="BF"/>
+          <w:insideH w:val="single" w:sz="4" w:space="0" w:color="BFBFBF" w:themeColor="background1" w:themeShade="BF"/>
+          <w:insideV w:val="single" w:sz="4" w:space="0" w:color="BFBFBF" w:themeColor="background1" w:themeShade="BF"/>
+        </w:tblBorders>
+        <w:tblLook w:val="04A0" w:firstRow="1" w:lastRow="0" w:firstColumn="1" w:lastColumn="0" w:noHBand="0" w:noVBand="1"/>
+      </w:tblPr>
+      <w:tblGrid>
+        <w:gridCol w:w="2448"/>
+        <w:gridCol w:w="7380"/>
+      </w:tblGrid>
+      <w:tr>
+        <w:tc>
+          <w:tcPr>
+            <w:tcW w:w="2448" w:type="dxa"/>
+          </w:tcPr>
+          <w:p>
+            <w:pPr>
+              <w:rPr>
+                <w:sz w:val="20"/>
+                <w:szCs w:val="20"/>
+              </w:rPr>
+            </w:pPr>
+            <w:r>
+              <w:rPr>
+                <w:sz w:val="20"/>
+                <w:szCs w:val="20"/>
+              </w:rPr>
               <w:t>Week 9</w:t>
             </w:r>
           </w:p>

</xml_diff>

<commit_message>
Added Reward System concept
</commit_message>
<xml_diff>
--- a/Capstone Weekly Project Summary.docx
+++ b/Capstone Weekly Project Summary.docx
@@ -233,8 +233,46 @@
               </w:rPr>
               <w:t>Includes questing interface, nodes, objects, and events firing for changes in object status</w:t>
             </w:r>
-            <w:bookmarkStart w:id="0" w:name="_GoBack"/>
-            <w:bookmarkEnd w:id="0"/>
+          </w:p>
+        </w:tc>
+      </w:tr>
+      <w:tr>
+        <w:tc>
+          <w:tcPr>
+            <w:tcW w:w="2448" w:type="dxa"/>
+          </w:tcPr>
+          <w:p>
+            <w:pPr>
+              <w:rPr>
+                <w:sz w:val="20"/>
+                <w:szCs w:val="20"/>
+              </w:rPr>
+            </w:pPr>
+            <w:r>
+              <w:rPr>
+                <w:sz w:val="20"/>
+                <w:szCs w:val="20"/>
+              </w:rPr>
+              <w:t>Tasks To Do</w:t>
+            </w:r>
+          </w:p>
+        </w:tc>
+        <w:tc>
+          <w:tcPr>
+            <w:tcW w:w="7380" w:type="dxa"/>
+          </w:tcPr>
+          <w:p>
+            <w:pPr>
+              <w:pStyle w:val="ListParagraph"/>
+              <w:numPr>
+                <w:ilvl w:val="0"/>
+                <w:numId w:val="1"/>
+              </w:numPr>
+              <w:rPr>
+                <w:sz w:val="20"/>
+                <w:szCs w:val="20"/>
+              </w:rPr>
+            </w:pPr>
           </w:p>
         </w:tc>
       </w:tr>
@@ -434,6 +472,46 @@
                 <w:sz w:val="20"/>
                 <w:szCs w:val="20"/>
               </w:rPr>
+              <w:t>Tasks To Do</w:t>
+            </w:r>
+          </w:p>
+        </w:tc>
+        <w:tc>
+          <w:tcPr>
+            <w:tcW w:w="7380" w:type="dxa"/>
+          </w:tcPr>
+          <w:p>
+            <w:pPr>
+              <w:pStyle w:val="ListParagraph"/>
+              <w:numPr>
+                <w:ilvl w:val="0"/>
+                <w:numId w:val="1"/>
+              </w:numPr>
+              <w:rPr>
+                <w:sz w:val="20"/>
+                <w:szCs w:val="20"/>
+              </w:rPr>
+            </w:pPr>
+          </w:p>
+        </w:tc>
+      </w:tr>
+      <w:tr>
+        <w:tc>
+          <w:tcPr>
+            <w:tcW w:w="2448" w:type="dxa"/>
+          </w:tcPr>
+          <w:p>
+            <w:pPr>
+              <w:rPr>
+                <w:sz w:val="20"/>
+                <w:szCs w:val="20"/>
+              </w:rPr>
+            </w:pPr>
+            <w:r>
+              <w:rPr>
+                <w:sz w:val="20"/>
+                <w:szCs w:val="20"/>
+              </w:rPr>
               <w:t>Comments</w:t>
             </w:r>
           </w:p>
@@ -496,27 +574,29 @@
                 <w:sz w:val="20"/>
                 <w:szCs w:val="20"/>
               </w:rPr>
-              <w:t>Week 3</w:t>
-            </w:r>
-          </w:p>
-        </w:tc>
-        <w:tc>
-          <w:tcPr>
-            <w:tcW w:w="7380" w:type="dxa"/>
-          </w:tcPr>
-          <w:p>
-            <w:pPr>
-              <w:rPr>
-                <w:sz w:val="20"/>
-                <w:szCs w:val="20"/>
-              </w:rPr>
-            </w:pPr>
-            <w:r>
-              <w:rPr>
-                <w:sz w:val="20"/>
-                <w:szCs w:val="20"/>
-              </w:rPr>
-              <w:t xml:space="preserve">Project Status: </w:t>
+              <w:t>Week 2</w:t>
+            </w:r>
+            <w:bookmarkStart w:id="0" w:name="_GoBack"/>
+            <w:bookmarkEnd w:id="0"/>
+          </w:p>
+        </w:tc>
+        <w:tc>
+          <w:tcPr>
+            <w:tcW w:w="7380" w:type="dxa"/>
+          </w:tcPr>
+          <w:p>
+            <w:pPr>
+              <w:rPr>
+                <w:sz w:val="20"/>
+                <w:szCs w:val="20"/>
+              </w:rPr>
+            </w:pPr>
+            <w:r>
+              <w:rPr>
+                <w:sz w:val="20"/>
+                <w:szCs w:val="20"/>
+              </w:rPr>
+              <w:t>Project Status: (specify the project status assigned at our weekly meeting)</w:t>
             </w:r>
           </w:p>
         </w:tc>
@@ -539,6 +619,46 @@
                 <w:szCs w:val="20"/>
               </w:rPr>
               <w:t>Tasks Completed/New  Functionality</w:t>
+            </w:r>
+          </w:p>
+        </w:tc>
+        <w:tc>
+          <w:tcPr>
+            <w:tcW w:w="7380" w:type="dxa"/>
+          </w:tcPr>
+          <w:p>
+            <w:pPr>
+              <w:pStyle w:val="ListParagraph"/>
+              <w:numPr>
+                <w:ilvl w:val="0"/>
+                <w:numId w:val="1"/>
+              </w:numPr>
+              <w:rPr>
+                <w:sz w:val="20"/>
+                <w:szCs w:val="20"/>
+              </w:rPr>
+            </w:pPr>
+          </w:p>
+        </w:tc>
+      </w:tr>
+      <w:tr>
+        <w:tc>
+          <w:tcPr>
+            <w:tcW w:w="2448" w:type="dxa"/>
+          </w:tcPr>
+          <w:p>
+            <w:pPr>
+              <w:rPr>
+                <w:sz w:val="20"/>
+                <w:szCs w:val="20"/>
+              </w:rPr>
+            </w:pPr>
+            <w:r>
+              <w:rPr>
+                <w:sz w:val="20"/>
+                <w:szCs w:val="20"/>
+              </w:rPr>
+              <w:t>Tasks To Do</w:t>
             </w:r>
           </w:p>
         </w:tc>
@@ -640,27 +760,27 @@
                 <w:sz w:val="20"/>
                 <w:szCs w:val="20"/>
               </w:rPr>
-              <w:t>Week 4</w:t>
-            </w:r>
-          </w:p>
-        </w:tc>
-        <w:tc>
-          <w:tcPr>
-            <w:tcW w:w="7380" w:type="dxa"/>
-          </w:tcPr>
-          <w:p>
-            <w:pPr>
-              <w:rPr>
-                <w:sz w:val="20"/>
-                <w:szCs w:val="20"/>
-              </w:rPr>
-            </w:pPr>
-            <w:r>
-              <w:rPr>
-                <w:sz w:val="20"/>
-                <w:szCs w:val="20"/>
-              </w:rPr>
-              <w:t xml:space="preserve">Project Status: </w:t>
+              <w:t>Week 2</w:t>
+            </w:r>
+          </w:p>
+        </w:tc>
+        <w:tc>
+          <w:tcPr>
+            <w:tcW w:w="7380" w:type="dxa"/>
+          </w:tcPr>
+          <w:p>
+            <w:pPr>
+              <w:rPr>
+                <w:sz w:val="20"/>
+                <w:szCs w:val="20"/>
+              </w:rPr>
+            </w:pPr>
+            <w:r>
+              <w:rPr>
+                <w:sz w:val="20"/>
+                <w:szCs w:val="20"/>
+              </w:rPr>
+              <w:t>Project Status: (specify the project status assigned at our weekly meeting)</w:t>
             </w:r>
           </w:p>
         </w:tc>
@@ -683,6 +803,46 @@
                 <w:szCs w:val="20"/>
               </w:rPr>
               <w:t>Tasks Completed/New  Functionality</w:t>
+            </w:r>
+          </w:p>
+        </w:tc>
+        <w:tc>
+          <w:tcPr>
+            <w:tcW w:w="7380" w:type="dxa"/>
+          </w:tcPr>
+          <w:p>
+            <w:pPr>
+              <w:pStyle w:val="ListParagraph"/>
+              <w:numPr>
+                <w:ilvl w:val="0"/>
+                <w:numId w:val="1"/>
+              </w:numPr>
+              <w:rPr>
+                <w:sz w:val="20"/>
+                <w:szCs w:val="20"/>
+              </w:rPr>
+            </w:pPr>
+          </w:p>
+        </w:tc>
+      </w:tr>
+      <w:tr>
+        <w:tc>
+          <w:tcPr>
+            <w:tcW w:w="2448" w:type="dxa"/>
+          </w:tcPr>
+          <w:p>
+            <w:pPr>
+              <w:rPr>
+                <w:sz w:val="20"/>
+                <w:szCs w:val="20"/>
+              </w:rPr>
+            </w:pPr>
+            <w:r>
+              <w:rPr>
+                <w:sz w:val="20"/>
+                <w:szCs w:val="20"/>
+              </w:rPr>
+              <w:t>Tasks To Do</w:t>
             </w:r>
           </w:p>
         </w:tc>
@@ -784,27 +944,27 @@
                 <w:sz w:val="20"/>
                 <w:szCs w:val="20"/>
               </w:rPr>
-              <w:t>Week 5</w:t>
-            </w:r>
-          </w:p>
-        </w:tc>
-        <w:tc>
-          <w:tcPr>
-            <w:tcW w:w="7380" w:type="dxa"/>
-          </w:tcPr>
-          <w:p>
-            <w:pPr>
-              <w:rPr>
-                <w:sz w:val="20"/>
-                <w:szCs w:val="20"/>
-              </w:rPr>
-            </w:pPr>
-            <w:r>
-              <w:rPr>
-                <w:sz w:val="20"/>
-                <w:szCs w:val="20"/>
-              </w:rPr>
-              <w:t xml:space="preserve">Project Status: </w:t>
+              <w:t>Week 2</w:t>
+            </w:r>
+          </w:p>
+        </w:tc>
+        <w:tc>
+          <w:tcPr>
+            <w:tcW w:w="7380" w:type="dxa"/>
+          </w:tcPr>
+          <w:p>
+            <w:pPr>
+              <w:rPr>
+                <w:sz w:val="20"/>
+                <w:szCs w:val="20"/>
+              </w:rPr>
+            </w:pPr>
+            <w:r>
+              <w:rPr>
+                <w:sz w:val="20"/>
+                <w:szCs w:val="20"/>
+              </w:rPr>
+              <w:t>Project Status: (specify the project status assigned at our weekly meeting)</w:t>
             </w:r>
           </w:p>
         </w:tc>
@@ -827,6 +987,46 @@
                 <w:szCs w:val="20"/>
               </w:rPr>
               <w:t>Tasks Completed/New  Functionality</w:t>
+            </w:r>
+          </w:p>
+        </w:tc>
+        <w:tc>
+          <w:tcPr>
+            <w:tcW w:w="7380" w:type="dxa"/>
+          </w:tcPr>
+          <w:p>
+            <w:pPr>
+              <w:pStyle w:val="ListParagraph"/>
+              <w:numPr>
+                <w:ilvl w:val="0"/>
+                <w:numId w:val="1"/>
+              </w:numPr>
+              <w:rPr>
+                <w:sz w:val="20"/>
+                <w:szCs w:val="20"/>
+              </w:rPr>
+            </w:pPr>
+          </w:p>
+        </w:tc>
+      </w:tr>
+      <w:tr>
+        <w:tc>
+          <w:tcPr>
+            <w:tcW w:w="2448" w:type="dxa"/>
+          </w:tcPr>
+          <w:p>
+            <w:pPr>
+              <w:rPr>
+                <w:sz w:val="20"/>
+                <w:szCs w:val="20"/>
+              </w:rPr>
+            </w:pPr>
+            <w:r>
+              <w:rPr>
+                <w:sz w:val="20"/>
+                <w:szCs w:val="20"/>
+              </w:rPr>
+              <w:t>Tasks To Do</w:t>
             </w:r>
           </w:p>
         </w:tc>
@@ -928,27 +1128,27 @@
                 <w:sz w:val="20"/>
                 <w:szCs w:val="20"/>
               </w:rPr>
-              <w:t>Week 6</w:t>
-            </w:r>
-          </w:p>
-        </w:tc>
-        <w:tc>
-          <w:tcPr>
-            <w:tcW w:w="7380" w:type="dxa"/>
-          </w:tcPr>
-          <w:p>
-            <w:pPr>
-              <w:rPr>
-                <w:sz w:val="20"/>
-                <w:szCs w:val="20"/>
-              </w:rPr>
-            </w:pPr>
-            <w:r>
-              <w:rPr>
-                <w:sz w:val="20"/>
-                <w:szCs w:val="20"/>
-              </w:rPr>
-              <w:t xml:space="preserve">Project Status: </w:t>
+              <w:t>Week 2</w:t>
+            </w:r>
+          </w:p>
+        </w:tc>
+        <w:tc>
+          <w:tcPr>
+            <w:tcW w:w="7380" w:type="dxa"/>
+          </w:tcPr>
+          <w:p>
+            <w:pPr>
+              <w:rPr>
+                <w:sz w:val="20"/>
+                <w:szCs w:val="20"/>
+              </w:rPr>
+            </w:pPr>
+            <w:r>
+              <w:rPr>
+                <w:sz w:val="20"/>
+                <w:szCs w:val="20"/>
+              </w:rPr>
+              <w:t>Project Status: (specify the project status assigned at our weekly meeting)</w:t>
             </w:r>
           </w:p>
         </w:tc>
@@ -971,6 +1171,46 @@
                 <w:szCs w:val="20"/>
               </w:rPr>
               <w:t>Tasks Completed/New  Functionality</w:t>
+            </w:r>
+          </w:p>
+        </w:tc>
+        <w:tc>
+          <w:tcPr>
+            <w:tcW w:w="7380" w:type="dxa"/>
+          </w:tcPr>
+          <w:p>
+            <w:pPr>
+              <w:pStyle w:val="ListParagraph"/>
+              <w:numPr>
+                <w:ilvl w:val="0"/>
+                <w:numId w:val="1"/>
+              </w:numPr>
+              <w:rPr>
+                <w:sz w:val="20"/>
+                <w:szCs w:val="20"/>
+              </w:rPr>
+            </w:pPr>
+          </w:p>
+        </w:tc>
+      </w:tr>
+      <w:tr>
+        <w:tc>
+          <w:tcPr>
+            <w:tcW w:w="2448" w:type="dxa"/>
+          </w:tcPr>
+          <w:p>
+            <w:pPr>
+              <w:rPr>
+                <w:sz w:val="20"/>
+                <w:szCs w:val="20"/>
+              </w:rPr>
+            </w:pPr>
+            <w:r>
+              <w:rPr>
+                <w:sz w:val="20"/>
+                <w:szCs w:val="20"/>
+              </w:rPr>
+              <w:t>Tasks To Do</w:t>
             </w:r>
           </w:p>
         </w:tc>
@@ -1072,49 +1312,90 @@
                 <w:sz w:val="20"/>
                 <w:szCs w:val="20"/>
               </w:rPr>
-              <w:t>Week 7</w:t>
-            </w:r>
-          </w:p>
-        </w:tc>
-        <w:tc>
-          <w:tcPr>
-            <w:tcW w:w="7380" w:type="dxa"/>
-          </w:tcPr>
-          <w:p>
-            <w:pPr>
-              <w:rPr>
-                <w:sz w:val="20"/>
-                <w:szCs w:val="20"/>
-              </w:rPr>
-            </w:pPr>
-            <w:r>
-              <w:rPr>
-                <w:sz w:val="20"/>
-                <w:szCs w:val="20"/>
-              </w:rPr>
-              <w:t xml:space="preserve">Project Status: </w:t>
-            </w:r>
-          </w:p>
-        </w:tc>
-      </w:tr>
-      <w:tr>
-        <w:tc>
-          <w:tcPr>
-            <w:tcW w:w="2448" w:type="dxa"/>
-          </w:tcPr>
-          <w:p>
-            <w:pPr>
-              <w:rPr>
-                <w:sz w:val="20"/>
-                <w:szCs w:val="20"/>
-              </w:rPr>
-            </w:pPr>
-            <w:r>
-              <w:rPr>
-                <w:sz w:val="20"/>
-                <w:szCs w:val="20"/>
-              </w:rPr>
+              <w:t>Week 2</w:t>
+            </w:r>
+          </w:p>
+        </w:tc>
+        <w:tc>
+          <w:tcPr>
+            <w:tcW w:w="7380" w:type="dxa"/>
+          </w:tcPr>
+          <w:p>
+            <w:pPr>
+              <w:rPr>
+                <w:sz w:val="20"/>
+                <w:szCs w:val="20"/>
+              </w:rPr>
+            </w:pPr>
+            <w:r>
+              <w:rPr>
+                <w:sz w:val="20"/>
+                <w:szCs w:val="20"/>
+              </w:rPr>
+              <w:t>Project Status: (specify the project status assigned at our weekly meeting)</w:t>
+            </w:r>
+          </w:p>
+        </w:tc>
+      </w:tr>
+      <w:tr>
+        <w:tc>
+          <w:tcPr>
+            <w:tcW w:w="2448" w:type="dxa"/>
+          </w:tcPr>
+          <w:p>
+            <w:pPr>
+              <w:rPr>
+                <w:sz w:val="20"/>
+                <w:szCs w:val="20"/>
+              </w:rPr>
+            </w:pPr>
+            <w:r>
+              <w:rPr>
+                <w:sz w:val="20"/>
+                <w:szCs w:val="20"/>
+              </w:rPr>
+              <w:lastRenderedPageBreak/>
               <w:t>Tasks Completed/New  Functionality</w:t>
+            </w:r>
+          </w:p>
+        </w:tc>
+        <w:tc>
+          <w:tcPr>
+            <w:tcW w:w="7380" w:type="dxa"/>
+          </w:tcPr>
+          <w:p>
+            <w:pPr>
+              <w:pStyle w:val="ListParagraph"/>
+              <w:numPr>
+                <w:ilvl w:val="0"/>
+                <w:numId w:val="1"/>
+              </w:numPr>
+              <w:rPr>
+                <w:sz w:val="20"/>
+                <w:szCs w:val="20"/>
+              </w:rPr>
+            </w:pPr>
+          </w:p>
+        </w:tc>
+      </w:tr>
+      <w:tr>
+        <w:tc>
+          <w:tcPr>
+            <w:tcW w:w="2448" w:type="dxa"/>
+          </w:tcPr>
+          <w:p>
+            <w:pPr>
+              <w:rPr>
+                <w:sz w:val="20"/>
+                <w:szCs w:val="20"/>
+              </w:rPr>
+            </w:pPr>
+            <w:r>
+              <w:rPr>
+                <w:sz w:val="20"/>
+                <w:szCs w:val="20"/>
+              </w:rPr>
+              <w:t>Tasks To Do</w:t>
             </w:r>
           </w:p>
         </w:tc>
@@ -1216,57 +1497,49 @@
                 <w:sz w:val="20"/>
                 <w:szCs w:val="20"/>
               </w:rPr>
-              <w:t>Week 8</w:t>
-            </w:r>
-          </w:p>
-        </w:tc>
-        <w:tc>
-          <w:tcPr>
-            <w:tcW w:w="7380" w:type="dxa"/>
-          </w:tcPr>
-          <w:p>
-            <w:pPr>
-              <w:rPr>
-                <w:sz w:val="20"/>
-                <w:szCs w:val="20"/>
-              </w:rPr>
-            </w:pPr>
-            <w:r>
-              <w:rPr>
-                <w:sz w:val="20"/>
-                <w:szCs w:val="20"/>
-              </w:rPr>
-              <w:t xml:space="preserve">Project Status: </w:t>
-            </w:r>
-          </w:p>
-        </w:tc>
-      </w:tr>
-      <w:tr>
-        <w:tc>
-          <w:tcPr>
-            <w:tcW w:w="2448" w:type="dxa"/>
-          </w:tcPr>
-          <w:p>
-            <w:pPr>
-              <w:rPr>
-                <w:sz w:val="20"/>
-                <w:szCs w:val="20"/>
-              </w:rPr>
-            </w:pPr>
-            <w:r>
-              <w:rPr>
-                <w:sz w:val="20"/>
-                <w:szCs w:val="20"/>
-              </w:rPr>
-              <w:t xml:space="preserve">Tasks Completed/New  </w:t>
-            </w:r>
-            <w:r>
-              <w:rPr>
-                <w:sz w:val="20"/>
-                <w:szCs w:val="20"/>
-              </w:rPr>
-              <w:lastRenderedPageBreak/>
-              <w:t>Functionality</w:t>
+              <w:t>Week 2</w:t>
+            </w:r>
+          </w:p>
+        </w:tc>
+        <w:tc>
+          <w:tcPr>
+            <w:tcW w:w="7380" w:type="dxa"/>
+          </w:tcPr>
+          <w:p>
+            <w:pPr>
+              <w:rPr>
+                <w:sz w:val="20"/>
+                <w:szCs w:val="20"/>
+              </w:rPr>
+            </w:pPr>
+            <w:r>
+              <w:rPr>
+                <w:sz w:val="20"/>
+                <w:szCs w:val="20"/>
+              </w:rPr>
+              <w:t>Project Status: (specify the project status assigned at our weekly meeting)</w:t>
+            </w:r>
+          </w:p>
+        </w:tc>
+      </w:tr>
+      <w:tr>
+        <w:tc>
+          <w:tcPr>
+            <w:tcW w:w="2448" w:type="dxa"/>
+          </w:tcPr>
+          <w:p>
+            <w:pPr>
+              <w:rPr>
+                <w:sz w:val="20"/>
+                <w:szCs w:val="20"/>
+              </w:rPr>
+            </w:pPr>
+            <w:r>
+              <w:rPr>
+                <w:sz w:val="20"/>
+                <w:szCs w:val="20"/>
+              </w:rPr>
+              <w:t>Tasks Completed/New  Functionality</w:t>
             </w:r>
           </w:p>
         </w:tc>
@@ -1306,7 +1579,926 @@
                 <w:sz w:val="20"/>
                 <w:szCs w:val="20"/>
               </w:rPr>
-              <w:lastRenderedPageBreak/>
+              <w:t>Tasks To Do</w:t>
+            </w:r>
+          </w:p>
+        </w:tc>
+        <w:tc>
+          <w:tcPr>
+            <w:tcW w:w="7380" w:type="dxa"/>
+          </w:tcPr>
+          <w:p>
+            <w:pPr>
+              <w:pStyle w:val="ListParagraph"/>
+              <w:numPr>
+                <w:ilvl w:val="0"/>
+                <w:numId w:val="1"/>
+              </w:numPr>
+              <w:rPr>
+                <w:sz w:val="20"/>
+                <w:szCs w:val="20"/>
+              </w:rPr>
+            </w:pPr>
+          </w:p>
+        </w:tc>
+      </w:tr>
+      <w:tr>
+        <w:tc>
+          <w:tcPr>
+            <w:tcW w:w="2448" w:type="dxa"/>
+          </w:tcPr>
+          <w:p>
+            <w:pPr>
+              <w:rPr>
+                <w:sz w:val="20"/>
+                <w:szCs w:val="20"/>
+              </w:rPr>
+            </w:pPr>
+            <w:r>
+              <w:rPr>
+                <w:sz w:val="20"/>
+                <w:szCs w:val="20"/>
+              </w:rPr>
+              <w:t>Comments</w:t>
+            </w:r>
+          </w:p>
+        </w:tc>
+        <w:tc>
+          <w:tcPr>
+            <w:tcW w:w="7380" w:type="dxa"/>
+          </w:tcPr>
+          <w:p>
+            <w:pPr>
+              <w:rPr>
+                <w:sz w:val="20"/>
+                <w:szCs w:val="20"/>
+              </w:rPr>
+            </w:pPr>
+          </w:p>
+        </w:tc>
+      </w:tr>
+    </w:tbl>
+    <w:p>
+      <w:pPr>
+        <w:rPr>
+          <w:sz w:val="20"/>
+          <w:szCs w:val="20"/>
+        </w:rPr>
+      </w:pPr>
+    </w:p>
+    <w:p>
+      <w:pPr>
+        <w:rPr>
+          <w:sz w:val="20"/>
+          <w:szCs w:val="20"/>
+        </w:rPr>
+      </w:pPr>
+    </w:p>
+    <w:p>
+      <w:pPr>
+        <w:rPr>
+          <w:sz w:val="20"/>
+          <w:szCs w:val="20"/>
+        </w:rPr>
+      </w:pPr>
+    </w:p>
+    <w:tbl>
+      <w:tblPr>
+        <w:tblStyle w:val="TableGrid"/>
+        <w:tblW w:w="9828" w:type="dxa"/>
+        <w:tblBorders>
+          <w:top w:val="single" w:sz="4" w:space="0" w:color="BFBFBF" w:themeColor="background1" w:themeShade="BF"/>
+          <w:left w:val="single" w:sz="4" w:space="0" w:color="BFBFBF" w:themeColor="background1" w:themeShade="BF"/>
+          <w:bottom w:val="single" w:sz="4" w:space="0" w:color="BFBFBF" w:themeColor="background1" w:themeShade="BF"/>
+          <w:right w:val="single" w:sz="4" w:space="0" w:color="BFBFBF" w:themeColor="background1" w:themeShade="BF"/>
+          <w:insideH w:val="single" w:sz="4" w:space="0" w:color="BFBFBF" w:themeColor="background1" w:themeShade="BF"/>
+          <w:insideV w:val="single" w:sz="4" w:space="0" w:color="BFBFBF" w:themeColor="background1" w:themeShade="BF"/>
+        </w:tblBorders>
+        <w:tblLook w:val="04A0" w:firstRow="1" w:lastRow="0" w:firstColumn="1" w:lastColumn="0" w:noHBand="0" w:noVBand="1"/>
+      </w:tblPr>
+      <w:tblGrid>
+        <w:gridCol w:w="2448"/>
+        <w:gridCol w:w="7380"/>
+      </w:tblGrid>
+      <w:tr>
+        <w:tc>
+          <w:tcPr>
+            <w:tcW w:w="2448" w:type="dxa"/>
+          </w:tcPr>
+          <w:p>
+            <w:pPr>
+              <w:rPr>
+                <w:sz w:val="20"/>
+                <w:szCs w:val="20"/>
+              </w:rPr>
+            </w:pPr>
+            <w:r>
+              <w:rPr>
+                <w:sz w:val="20"/>
+                <w:szCs w:val="20"/>
+              </w:rPr>
+              <w:t>Week 3</w:t>
+            </w:r>
+          </w:p>
+        </w:tc>
+        <w:tc>
+          <w:tcPr>
+            <w:tcW w:w="7380" w:type="dxa"/>
+          </w:tcPr>
+          <w:p>
+            <w:pPr>
+              <w:rPr>
+                <w:sz w:val="20"/>
+                <w:szCs w:val="20"/>
+              </w:rPr>
+            </w:pPr>
+            <w:r>
+              <w:rPr>
+                <w:sz w:val="20"/>
+                <w:szCs w:val="20"/>
+              </w:rPr>
+              <w:t xml:space="preserve">Project Status: </w:t>
+            </w:r>
+          </w:p>
+        </w:tc>
+      </w:tr>
+      <w:tr>
+        <w:tc>
+          <w:tcPr>
+            <w:tcW w:w="2448" w:type="dxa"/>
+          </w:tcPr>
+          <w:p>
+            <w:pPr>
+              <w:rPr>
+                <w:sz w:val="20"/>
+                <w:szCs w:val="20"/>
+              </w:rPr>
+            </w:pPr>
+            <w:r>
+              <w:rPr>
+                <w:sz w:val="20"/>
+                <w:szCs w:val="20"/>
+              </w:rPr>
+              <w:t>Tasks Completed/New  Functionality</w:t>
+            </w:r>
+          </w:p>
+        </w:tc>
+        <w:tc>
+          <w:tcPr>
+            <w:tcW w:w="7380" w:type="dxa"/>
+          </w:tcPr>
+          <w:p>
+            <w:pPr>
+              <w:pStyle w:val="ListParagraph"/>
+              <w:numPr>
+                <w:ilvl w:val="0"/>
+                <w:numId w:val="1"/>
+              </w:numPr>
+              <w:rPr>
+                <w:sz w:val="20"/>
+                <w:szCs w:val="20"/>
+              </w:rPr>
+            </w:pPr>
+          </w:p>
+        </w:tc>
+      </w:tr>
+      <w:tr>
+        <w:tc>
+          <w:tcPr>
+            <w:tcW w:w="2448" w:type="dxa"/>
+          </w:tcPr>
+          <w:p>
+            <w:pPr>
+              <w:rPr>
+                <w:sz w:val="20"/>
+                <w:szCs w:val="20"/>
+              </w:rPr>
+            </w:pPr>
+            <w:r>
+              <w:rPr>
+                <w:sz w:val="20"/>
+                <w:szCs w:val="20"/>
+              </w:rPr>
+              <w:t>Comments</w:t>
+            </w:r>
+          </w:p>
+        </w:tc>
+        <w:tc>
+          <w:tcPr>
+            <w:tcW w:w="7380" w:type="dxa"/>
+          </w:tcPr>
+          <w:p>
+            <w:pPr>
+              <w:rPr>
+                <w:sz w:val="20"/>
+                <w:szCs w:val="20"/>
+              </w:rPr>
+            </w:pPr>
+          </w:p>
+        </w:tc>
+      </w:tr>
+    </w:tbl>
+    <w:p>
+      <w:pPr>
+        <w:rPr>
+          <w:sz w:val="20"/>
+          <w:szCs w:val="20"/>
+        </w:rPr>
+      </w:pPr>
+    </w:p>
+    <w:tbl>
+      <w:tblPr>
+        <w:tblStyle w:val="TableGrid"/>
+        <w:tblW w:w="9828" w:type="dxa"/>
+        <w:tblBorders>
+          <w:top w:val="single" w:sz="4" w:space="0" w:color="BFBFBF" w:themeColor="background1" w:themeShade="BF"/>
+          <w:left w:val="single" w:sz="4" w:space="0" w:color="BFBFBF" w:themeColor="background1" w:themeShade="BF"/>
+          <w:bottom w:val="single" w:sz="4" w:space="0" w:color="BFBFBF" w:themeColor="background1" w:themeShade="BF"/>
+          <w:right w:val="single" w:sz="4" w:space="0" w:color="BFBFBF" w:themeColor="background1" w:themeShade="BF"/>
+          <w:insideH w:val="single" w:sz="4" w:space="0" w:color="BFBFBF" w:themeColor="background1" w:themeShade="BF"/>
+          <w:insideV w:val="single" w:sz="4" w:space="0" w:color="BFBFBF" w:themeColor="background1" w:themeShade="BF"/>
+        </w:tblBorders>
+        <w:tblLook w:val="04A0" w:firstRow="1" w:lastRow="0" w:firstColumn="1" w:lastColumn="0" w:noHBand="0" w:noVBand="1"/>
+      </w:tblPr>
+      <w:tblGrid>
+        <w:gridCol w:w="2448"/>
+        <w:gridCol w:w="7380"/>
+      </w:tblGrid>
+      <w:tr>
+        <w:tc>
+          <w:tcPr>
+            <w:tcW w:w="2448" w:type="dxa"/>
+          </w:tcPr>
+          <w:p>
+            <w:pPr>
+              <w:rPr>
+                <w:sz w:val="20"/>
+                <w:szCs w:val="20"/>
+              </w:rPr>
+            </w:pPr>
+            <w:r>
+              <w:rPr>
+                <w:sz w:val="20"/>
+                <w:szCs w:val="20"/>
+              </w:rPr>
+              <w:t>Week 4</w:t>
+            </w:r>
+          </w:p>
+        </w:tc>
+        <w:tc>
+          <w:tcPr>
+            <w:tcW w:w="7380" w:type="dxa"/>
+          </w:tcPr>
+          <w:p>
+            <w:pPr>
+              <w:rPr>
+                <w:sz w:val="20"/>
+                <w:szCs w:val="20"/>
+              </w:rPr>
+            </w:pPr>
+            <w:r>
+              <w:rPr>
+                <w:sz w:val="20"/>
+                <w:szCs w:val="20"/>
+              </w:rPr>
+              <w:t xml:space="preserve">Project Status: </w:t>
+            </w:r>
+          </w:p>
+        </w:tc>
+      </w:tr>
+      <w:tr>
+        <w:tc>
+          <w:tcPr>
+            <w:tcW w:w="2448" w:type="dxa"/>
+          </w:tcPr>
+          <w:p>
+            <w:pPr>
+              <w:rPr>
+                <w:sz w:val="20"/>
+                <w:szCs w:val="20"/>
+              </w:rPr>
+            </w:pPr>
+            <w:r>
+              <w:rPr>
+                <w:sz w:val="20"/>
+                <w:szCs w:val="20"/>
+              </w:rPr>
+              <w:t>Tasks Completed/New  Functionality</w:t>
+            </w:r>
+          </w:p>
+        </w:tc>
+        <w:tc>
+          <w:tcPr>
+            <w:tcW w:w="7380" w:type="dxa"/>
+          </w:tcPr>
+          <w:p>
+            <w:pPr>
+              <w:pStyle w:val="ListParagraph"/>
+              <w:numPr>
+                <w:ilvl w:val="0"/>
+                <w:numId w:val="1"/>
+              </w:numPr>
+              <w:rPr>
+                <w:sz w:val="20"/>
+                <w:szCs w:val="20"/>
+              </w:rPr>
+            </w:pPr>
+          </w:p>
+        </w:tc>
+      </w:tr>
+      <w:tr>
+        <w:tc>
+          <w:tcPr>
+            <w:tcW w:w="2448" w:type="dxa"/>
+          </w:tcPr>
+          <w:p>
+            <w:pPr>
+              <w:rPr>
+                <w:sz w:val="20"/>
+                <w:szCs w:val="20"/>
+              </w:rPr>
+            </w:pPr>
+            <w:r>
+              <w:rPr>
+                <w:sz w:val="20"/>
+                <w:szCs w:val="20"/>
+              </w:rPr>
+              <w:t>Comments</w:t>
+            </w:r>
+          </w:p>
+        </w:tc>
+        <w:tc>
+          <w:tcPr>
+            <w:tcW w:w="7380" w:type="dxa"/>
+          </w:tcPr>
+          <w:p>
+            <w:pPr>
+              <w:rPr>
+                <w:sz w:val="20"/>
+                <w:szCs w:val="20"/>
+              </w:rPr>
+            </w:pPr>
+          </w:p>
+        </w:tc>
+      </w:tr>
+    </w:tbl>
+    <w:p>
+      <w:pPr>
+        <w:rPr>
+          <w:sz w:val="20"/>
+          <w:szCs w:val="20"/>
+        </w:rPr>
+      </w:pPr>
+    </w:p>
+    <w:tbl>
+      <w:tblPr>
+        <w:tblStyle w:val="TableGrid"/>
+        <w:tblW w:w="9828" w:type="dxa"/>
+        <w:tblBorders>
+          <w:top w:val="single" w:sz="4" w:space="0" w:color="BFBFBF" w:themeColor="background1" w:themeShade="BF"/>
+          <w:left w:val="single" w:sz="4" w:space="0" w:color="BFBFBF" w:themeColor="background1" w:themeShade="BF"/>
+          <w:bottom w:val="single" w:sz="4" w:space="0" w:color="BFBFBF" w:themeColor="background1" w:themeShade="BF"/>
+          <w:right w:val="single" w:sz="4" w:space="0" w:color="BFBFBF" w:themeColor="background1" w:themeShade="BF"/>
+          <w:insideH w:val="single" w:sz="4" w:space="0" w:color="BFBFBF" w:themeColor="background1" w:themeShade="BF"/>
+          <w:insideV w:val="single" w:sz="4" w:space="0" w:color="BFBFBF" w:themeColor="background1" w:themeShade="BF"/>
+        </w:tblBorders>
+        <w:tblLook w:val="04A0" w:firstRow="1" w:lastRow="0" w:firstColumn="1" w:lastColumn="0" w:noHBand="0" w:noVBand="1"/>
+      </w:tblPr>
+      <w:tblGrid>
+        <w:gridCol w:w="2448"/>
+        <w:gridCol w:w="7380"/>
+      </w:tblGrid>
+      <w:tr>
+        <w:tc>
+          <w:tcPr>
+            <w:tcW w:w="2448" w:type="dxa"/>
+          </w:tcPr>
+          <w:p>
+            <w:pPr>
+              <w:rPr>
+                <w:sz w:val="20"/>
+                <w:szCs w:val="20"/>
+              </w:rPr>
+            </w:pPr>
+            <w:r>
+              <w:rPr>
+                <w:sz w:val="20"/>
+                <w:szCs w:val="20"/>
+              </w:rPr>
+              <w:t>Week 5</w:t>
+            </w:r>
+          </w:p>
+        </w:tc>
+        <w:tc>
+          <w:tcPr>
+            <w:tcW w:w="7380" w:type="dxa"/>
+          </w:tcPr>
+          <w:p>
+            <w:pPr>
+              <w:rPr>
+                <w:sz w:val="20"/>
+                <w:szCs w:val="20"/>
+              </w:rPr>
+            </w:pPr>
+            <w:r>
+              <w:rPr>
+                <w:sz w:val="20"/>
+                <w:szCs w:val="20"/>
+              </w:rPr>
+              <w:t xml:space="preserve">Project Status: </w:t>
+            </w:r>
+          </w:p>
+        </w:tc>
+      </w:tr>
+      <w:tr>
+        <w:tc>
+          <w:tcPr>
+            <w:tcW w:w="2448" w:type="dxa"/>
+          </w:tcPr>
+          <w:p>
+            <w:pPr>
+              <w:rPr>
+                <w:sz w:val="20"/>
+                <w:szCs w:val="20"/>
+              </w:rPr>
+            </w:pPr>
+            <w:r>
+              <w:rPr>
+                <w:sz w:val="20"/>
+                <w:szCs w:val="20"/>
+              </w:rPr>
+              <w:t>Tasks Completed/New  Functionality</w:t>
+            </w:r>
+          </w:p>
+        </w:tc>
+        <w:tc>
+          <w:tcPr>
+            <w:tcW w:w="7380" w:type="dxa"/>
+          </w:tcPr>
+          <w:p>
+            <w:pPr>
+              <w:pStyle w:val="ListParagraph"/>
+              <w:numPr>
+                <w:ilvl w:val="0"/>
+                <w:numId w:val="1"/>
+              </w:numPr>
+              <w:rPr>
+                <w:sz w:val="20"/>
+                <w:szCs w:val="20"/>
+              </w:rPr>
+            </w:pPr>
+          </w:p>
+        </w:tc>
+      </w:tr>
+      <w:tr>
+        <w:tc>
+          <w:tcPr>
+            <w:tcW w:w="2448" w:type="dxa"/>
+          </w:tcPr>
+          <w:p>
+            <w:pPr>
+              <w:rPr>
+                <w:sz w:val="20"/>
+                <w:szCs w:val="20"/>
+              </w:rPr>
+            </w:pPr>
+            <w:r>
+              <w:rPr>
+                <w:sz w:val="20"/>
+                <w:szCs w:val="20"/>
+              </w:rPr>
+              <w:t>Comments</w:t>
+            </w:r>
+          </w:p>
+        </w:tc>
+        <w:tc>
+          <w:tcPr>
+            <w:tcW w:w="7380" w:type="dxa"/>
+          </w:tcPr>
+          <w:p>
+            <w:pPr>
+              <w:rPr>
+                <w:sz w:val="20"/>
+                <w:szCs w:val="20"/>
+              </w:rPr>
+            </w:pPr>
+          </w:p>
+        </w:tc>
+      </w:tr>
+    </w:tbl>
+    <w:p>
+      <w:pPr>
+        <w:rPr>
+          <w:sz w:val="20"/>
+          <w:szCs w:val="20"/>
+        </w:rPr>
+      </w:pPr>
+    </w:p>
+    <w:tbl>
+      <w:tblPr>
+        <w:tblStyle w:val="TableGrid"/>
+        <w:tblW w:w="9828" w:type="dxa"/>
+        <w:tblBorders>
+          <w:top w:val="single" w:sz="4" w:space="0" w:color="BFBFBF" w:themeColor="background1" w:themeShade="BF"/>
+          <w:left w:val="single" w:sz="4" w:space="0" w:color="BFBFBF" w:themeColor="background1" w:themeShade="BF"/>
+          <w:bottom w:val="single" w:sz="4" w:space="0" w:color="BFBFBF" w:themeColor="background1" w:themeShade="BF"/>
+          <w:right w:val="single" w:sz="4" w:space="0" w:color="BFBFBF" w:themeColor="background1" w:themeShade="BF"/>
+          <w:insideH w:val="single" w:sz="4" w:space="0" w:color="BFBFBF" w:themeColor="background1" w:themeShade="BF"/>
+          <w:insideV w:val="single" w:sz="4" w:space="0" w:color="BFBFBF" w:themeColor="background1" w:themeShade="BF"/>
+        </w:tblBorders>
+        <w:tblLook w:val="04A0" w:firstRow="1" w:lastRow="0" w:firstColumn="1" w:lastColumn="0" w:noHBand="0" w:noVBand="1"/>
+      </w:tblPr>
+      <w:tblGrid>
+        <w:gridCol w:w="2448"/>
+        <w:gridCol w:w="7380"/>
+      </w:tblGrid>
+      <w:tr>
+        <w:tc>
+          <w:tcPr>
+            <w:tcW w:w="2448" w:type="dxa"/>
+          </w:tcPr>
+          <w:p>
+            <w:pPr>
+              <w:rPr>
+                <w:sz w:val="20"/>
+                <w:szCs w:val="20"/>
+              </w:rPr>
+            </w:pPr>
+            <w:r>
+              <w:rPr>
+                <w:sz w:val="20"/>
+                <w:szCs w:val="20"/>
+              </w:rPr>
+              <w:t>Week 6</w:t>
+            </w:r>
+          </w:p>
+        </w:tc>
+        <w:tc>
+          <w:tcPr>
+            <w:tcW w:w="7380" w:type="dxa"/>
+          </w:tcPr>
+          <w:p>
+            <w:pPr>
+              <w:rPr>
+                <w:sz w:val="20"/>
+                <w:szCs w:val="20"/>
+              </w:rPr>
+            </w:pPr>
+            <w:r>
+              <w:rPr>
+                <w:sz w:val="20"/>
+                <w:szCs w:val="20"/>
+              </w:rPr>
+              <w:t xml:space="preserve">Project Status: </w:t>
+            </w:r>
+          </w:p>
+        </w:tc>
+      </w:tr>
+      <w:tr>
+        <w:tc>
+          <w:tcPr>
+            <w:tcW w:w="2448" w:type="dxa"/>
+          </w:tcPr>
+          <w:p>
+            <w:pPr>
+              <w:rPr>
+                <w:sz w:val="20"/>
+                <w:szCs w:val="20"/>
+              </w:rPr>
+            </w:pPr>
+            <w:r>
+              <w:rPr>
+                <w:sz w:val="20"/>
+                <w:szCs w:val="20"/>
+              </w:rPr>
+              <w:t>Tasks Completed/New  Functionality</w:t>
+            </w:r>
+          </w:p>
+        </w:tc>
+        <w:tc>
+          <w:tcPr>
+            <w:tcW w:w="7380" w:type="dxa"/>
+          </w:tcPr>
+          <w:p>
+            <w:pPr>
+              <w:pStyle w:val="ListParagraph"/>
+              <w:numPr>
+                <w:ilvl w:val="0"/>
+                <w:numId w:val="1"/>
+              </w:numPr>
+              <w:rPr>
+                <w:sz w:val="20"/>
+                <w:szCs w:val="20"/>
+              </w:rPr>
+            </w:pPr>
+          </w:p>
+        </w:tc>
+      </w:tr>
+      <w:tr>
+        <w:tc>
+          <w:tcPr>
+            <w:tcW w:w="2448" w:type="dxa"/>
+          </w:tcPr>
+          <w:p>
+            <w:pPr>
+              <w:rPr>
+                <w:sz w:val="20"/>
+                <w:szCs w:val="20"/>
+              </w:rPr>
+            </w:pPr>
+            <w:r>
+              <w:rPr>
+                <w:sz w:val="20"/>
+                <w:szCs w:val="20"/>
+              </w:rPr>
+              <w:t>Comments</w:t>
+            </w:r>
+          </w:p>
+        </w:tc>
+        <w:tc>
+          <w:tcPr>
+            <w:tcW w:w="7380" w:type="dxa"/>
+          </w:tcPr>
+          <w:p>
+            <w:pPr>
+              <w:rPr>
+                <w:sz w:val="20"/>
+                <w:szCs w:val="20"/>
+              </w:rPr>
+            </w:pPr>
+          </w:p>
+        </w:tc>
+      </w:tr>
+    </w:tbl>
+    <w:p>
+      <w:pPr>
+        <w:rPr>
+          <w:sz w:val="20"/>
+          <w:szCs w:val="20"/>
+        </w:rPr>
+      </w:pPr>
+    </w:p>
+    <w:tbl>
+      <w:tblPr>
+        <w:tblStyle w:val="TableGrid"/>
+        <w:tblW w:w="9828" w:type="dxa"/>
+        <w:tblBorders>
+          <w:top w:val="single" w:sz="4" w:space="0" w:color="BFBFBF" w:themeColor="background1" w:themeShade="BF"/>
+          <w:left w:val="single" w:sz="4" w:space="0" w:color="BFBFBF" w:themeColor="background1" w:themeShade="BF"/>
+          <w:bottom w:val="single" w:sz="4" w:space="0" w:color="BFBFBF" w:themeColor="background1" w:themeShade="BF"/>
+          <w:right w:val="single" w:sz="4" w:space="0" w:color="BFBFBF" w:themeColor="background1" w:themeShade="BF"/>
+          <w:insideH w:val="single" w:sz="4" w:space="0" w:color="BFBFBF" w:themeColor="background1" w:themeShade="BF"/>
+          <w:insideV w:val="single" w:sz="4" w:space="0" w:color="BFBFBF" w:themeColor="background1" w:themeShade="BF"/>
+        </w:tblBorders>
+        <w:tblLook w:val="04A0" w:firstRow="1" w:lastRow="0" w:firstColumn="1" w:lastColumn="0" w:noHBand="0" w:noVBand="1"/>
+      </w:tblPr>
+      <w:tblGrid>
+        <w:gridCol w:w="2448"/>
+        <w:gridCol w:w="7380"/>
+      </w:tblGrid>
+      <w:tr>
+        <w:tc>
+          <w:tcPr>
+            <w:tcW w:w="2448" w:type="dxa"/>
+          </w:tcPr>
+          <w:p>
+            <w:pPr>
+              <w:rPr>
+                <w:sz w:val="20"/>
+                <w:szCs w:val="20"/>
+              </w:rPr>
+            </w:pPr>
+            <w:r>
+              <w:rPr>
+                <w:sz w:val="20"/>
+                <w:szCs w:val="20"/>
+              </w:rPr>
+              <w:t>Week 7</w:t>
+            </w:r>
+          </w:p>
+        </w:tc>
+        <w:tc>
+          <w:tcPr>
+            <w:tcW w:w="7380" w:type="dxa"/>
+          </w:tcPr>
+          <w:p>
+            <w:pPr>
+              <w:rPr>
+                <w:sz w:val="20"/>
+                <w:szCs w:val="20"/>
+              </w:rPr>
+            </w:pPr>
+            <w:r>
+              <w:rPr>
+                <w:sz w:val="20"/>
+                <w:szCs w:val="20"/>
+              </w:rPr>
+              <w:t xml:space="preserve">Project Status: </w:t>
+            </w:r>
+          </w:p>
+        </w:tc>
+      </w:tr>
+      <w:tr>
+        <w:tc>
+          <w:tcPr>
+            <w:tcW w:w="2448" w:type="dxa"/>
+          </w:tcPr>
+          <w:p>
+            <w:pPr>
+              <w:rPr>
+                <w:sz w:val="20"/>
+                <w:szCs w:val="20"/>
+              </w:rPr>
+            </w:pPr>
+            <w:r>
+              <w:rPr>
+                <w:sz w:val="20"/>
+                <w:szCs w:val="20"/>
+              </w:rPr>
+              <w:t>Tasks Completed/New  Functionality</w:t>
+            </w:r>
+          </w:p>
+        </w:tc>
+        <w:tc>
+          <w:tcPr>
+            <w:tcW w:w="7380" w:type="dxa"/>
+          </w:tcPr>
+          <w:p>
+            <w:pPr>
+              <w:pStyle w:val="ListParagraph"/>
+              <w:numPr>
+                <w:ilvl w:val="0"/>
+                <w:numId w:val="1"/>
+              </w:numPr>
+              <w:rPr>
+                <w:sz w:val="20"/>
+                <w:szCs w:val="20"/>
+              </w:rPr>
+            </w:pPr>
+          </w:p>
+        </w:tc>
+      </w:tr>
+      <w:tr>
+        <w:tc>
+          <w:tcPr>
+            <w:tcW w:w="2448" w:type="dxa"/>
+          </w:tcPr>
+          <w:p>
+            <w:pPr>
+              <w:rPr>
+                <w:sz w:val="20"/>
+                <w:szCs w:val="20"/>
+              </w:rPr>
+            </w:pPr>
+            <w:r>
+              <w:rPr>
+                <w:sz w:val="20"/>
+                <w:szCs w:val="20"/>
+              </w:rPr>
+              <w:t>Comments</w:t>
+            </w:r>
+          </w:p>
+        </w:tc>
+        <w:tc>
+          <w:tcPr>
+            <w:tcW w:w="7380" w:type="dxa"/>
+          </w:tcPr>
+          <w:p>
+            <w:pPr>
+              <w:rPr>
+                <w:sz w:val="20"/>
+                <w:szCs w:val="20"/>
+              </w:rPr>
+            </w:pPr>
+          </w:p>
+        </w:tc>
+      </w:tr>
+    </w:tbl>
+    <w:p>
+      <w:pPr>
+        <w:rPr>
+          <w:sz w:val="20"/>
+          <w:szCs w:val="20"/>
+        </w:rPr>
+      </w:pPr>
+    </w:p>
+    <w:tbl>
+      <w:tblPr>
+        <w:tblStyle w:val="TableGrid"/>
+        <w:tblW w:w="9828" w:type="dxa"/>
+        <w:tblBorders>
+          <w:top w:val="single" w:sz="4" w:space="0" w:color="BFBFBF" w:themeColor="background1" w:themeShade="BF"/>
+          <w:left w:val="single" w:sz="4" w:space="0" w:color="BFBFBF" w:themeColor="background1" w:themeShade="BF"/>
+          <w:bottom w:val="single" w:sz="4" w:space="0" w:color="BFBFBF" w:themeColor="background1" w:themeShade="BF"/>
+          <w:right w:val="single" w:sz="4" w:space="0" w:color="BFBFBF" w:themeColor="background1" w:themeShade="BF"/>
+          <w:insideH w:val="single" w:sz="4" w:space="0" w:color="BFBFBF" w:themeColor="background1" w:themeShade="BF"/>
+          <w:insideV w:val="single" w:sz="4" w:space="0" w:color="BFBFBF" w:themeColor="background1" w:themeShade="BF"/>
+        </w:tblBorders>
+        <w:tblLook w:val="04A0" w:firstRow="1" w:lastRow="0" w:firstColumn="1" w:lastColumn="0" w:noHBand="0" w:noVBand="1"/>
+      </w:tblPr>
+      <w:tblGrid>
+        <w:gridCol w:w="2448"/>
+        <w:gridCol w:w="7380"/>
+      </w:tblGrid>
+      <w:tr>
+        <w:tc>
+          <w:tcPr>
+            <w:tcW w:w="2448" w:type="dxa"/>
+          </w:tcPr>
+          <w:p>
+            <w:pPr>
+              <w:rPr>
+                <w:sz w:val="20"/>
+                <w:szCs w:val="20"/>
+              </w:rPr>
+            </w:pPr>
+            <w:r>
+              <w:rPr>
+                <w:sz w:val="20"/>
+                <w:szCs w:val="20"/>
+              </w:rPr>
+              <w:t>Week 8</w:t>
+            </w:r>
+          </w:p>
+        </w:tc>
+        <w:tc>
+          <w:tcPr>
+            <w:tcW w:w="7380" w:type="dxa"/>
+          </w:tcPr>
+          <w:p>
+            <w:pPr>
+              <w:rPr>
+                <w:sz w:val="20"/>
+                <w:szCs w:val="20"/>
+              </w:rPr>
+            </w:pPr>
+            <w:r>
+              <w:rPr>
+                <w:sz w:val="20"/>
+                <w:szCs w:val="20"/>
+              </w:rPr>
+              <w:t xml:space="preserve">Project Status: </w:t>
+            </w:r>
+          </w:p>
+        </w:tc>
+      </w:tr>
+      <w:tr>
+        <w:tc>
+          <w:tcPr>
+            <w:tcW w:w="2448" w:type="dxa"/>
+          </w:tcPr>
+          <w:p>
+            <w:pPr>
+              <w:rPr>
+                <w:sz w:val="20"/>
+                <w:szCs w:val="20"/>
+              </w:rPr>
+            </w:pPr>
+            <w:r>
+              <w:rPr>
+                <w:sz w:val="20"/>
+                <w:szCs w:val="20"/>
+              </w:rPr>
+              <w:t>Tasks Completed/New  Functionality</w:t>
+            </w:r>
+          </w:p>
+        </w:tc>
+        <w:tc>
+          <w:tcPr>
+            <w:tcW w:w="7380" w:type="dxa"/>
+          </w:tcPr>
+          <w:p>
+            <w:pPr>
+              <w:pStyle w:val="ListParagraph"/>
+              <w:numPr>
+                <w:ilvl w:val="0"/>
+                <w:numId w:val="1"/>
+              </w:numPr>
+              <w:rPr>
+                <w:sz w:val="20"/>
+                <w:szCs w:val="20"/>
+              </w:rPr>
+            </w:pPr>
+          </w:p>
+        </w:tc>
+      </w:tr>
+      <w:tr>
+        <w:tc>
+          <w:tcPr>
+            <w:tcW w:w="2448" w:type="dxa"/>
+          </w:tcPr>
+          <w:p>
+            <w:pPr>
+              <w:rPr>
+                <w:sz w:val="20"/>
+                <w:szCs w:val="20"/>
+              </w:rPr>
+            </w:pPr>
+            <w:r>
+              <w:rPr>
+                <w:sz w:val="20"/>
+                <w:szCs w:val="20"/>
+              </w:rPr>
               <w:t>Comments</w:t>
             </w:r>
           </w:p>
@@ -1692,8 +2884,16 @@
       <w:t>Project:</w:t>
     </w:r>
     <w:r>
-      <w:t xml:space="preserve"> D-Quester</w:t>
+      <w:t xml:space="preserve"> </w:t>
     </w:r>
+    <w:proofErr w:type="spellStart"/>
+    <w:r>
+      <w:t>D_</w:t>
+    </w:r>
+    <w:r>
+      <w:t>Quester</w:t>
+    </w:r>
+    <w:proofErr w:type="spellEnd"/>
     <w:r>
       <w:t xml:space="preserve"> </w:t>
     </w:r>

</xml_diff>